<commit_message>
Uppdaterat Use Case Handle Account(Ändrade Klicka till välja)
</commit_message>
<xml_diff>
--- a/doc/Use Cases/Use Case HandleAccount.docx
+++ b/doc/Use Cases/Use Case HandleAccount.docx
@@ -79,48 +79,66 @@
     </w:p>
     <w:p>
       <w:r>
-        <w:t>Änvändaren går till kontoinställningar, och anger den nya informationen, och klickar spara, den nya informationen sparas till användarens konto när denne klickar på spara.</w:t>
-      </w:r>
-    </w:p>
-    <w:p>
-      <w:r>
-        <w:t>Användarkontot sparas med den nya informationen.</w:t>
-      </w:r>
-    </w:p>
-    <w:p>
-      <w:r>
-        <w:t>Extensions:</w:t>
-      </w:r>
-    </w:p>
-    <w:p>
-      <w:r>
-        <w:t>Om användaren klickar på cancel skall den befintliga informationen vara kvar.</w:t>
-      </w:r>
-    </w:p>
-    <w:p>
-      <w:r>
-        <w:t>Om programmet stängs ned innan informationen sparats skall den befintliga informationen vara kvar.</w:t>
-      </w:r>
-    </w:p>
-    <w:p>
-      <w:r>
-        <w:t>Om den nya informationen inte kan sparas korrekt skall ett fel presenteras till användaren, och den befintliga informationen skall kvarstå.</w:t>
-      </w:r>
-    </w:p>
-    <w:p>
-      <w:r>
-        <w:t>Öppna frågor:</w:t>
-      </w:r>
-    </w:p>
-    <w:p>
-      <w:r>
-        <w:t>Skall anvä</w:t>
-      </w:r>
-      <w:r>
-        <w:t>ndaren kunna ändra användarnamn?</w:t>
+        <w:t>Änvändaren går till kontoinställningar, och anger de</w:t>
+      </w:r>
+      <w:r>
+        <w:t>n nya informationen, och väljer att</w:t>
+      </w:r>
+      <w:r>
+        <w:t xml:space="preserve"> spara, den nya informationen sparas till anv</w:t>
+      </w:r>
+      <w:r>
+        <w:t>ändarens konto när denne  anger att informationen skall</w:t>
+      </w:r>
+      <w:r>
+        <w:t xml:space="preserve"> spara</w:t>
+      </w:r>
+      <w:r>
+        <w:t>s</w:t>
       </w:r>
       <w:bookmarkStart w:id="0" w:name="_GoBack"/>
       <w:bookmarkEnd w:id="0"/>
+      <w:r>
+        <w:t>.</w:t>
+      </w:r>
+    </w:p>
+    <w:p>
+      <w:r>
+        <w:t>Användarkontot sparas med den nya informationen.</w:t>
+      </w:r>
+    </w:p>
+    <w:p>
+      <w:r>
+        <w:t>Extensions:</w:t>
+      </w:r>
+    </w:p>
+    <w:p>
+      <w:r>
+        <w:t>Om användaren klickar på cancel skall den befintliga informationen vara kvar.</w:t>
+      </w:r>
+    </w:p>
+    <w:p>
+      <w:r>
+        <w:t>Om programmet stängs ned innan informationen sparats skall den befintliga informationen vara kvar.</w:t>
+      </w:r>
+    </w:p>
+    <w:p>
+      <w:r>
+        <w:t>Om den nya informationen inte kan sparas korrekt skall ett fel presenteras till användaren, och den befintliga informationen skall kvarstå.</w:t>
+      </w:r>
+    </w:p>
+    <w:p>
+      <w:r>
+        <w:t>Öppna frågor:</w:t>
+      </w:r>
+    </w:p>
+    <w:p>
+      <w:r>
+        <w:t>Skall anvä</w:t>
+      </w:r>
+      <w:r>
+        <w:t>ndaren kunna ändra användarnamn?</w:t>
+      </w:r>
     </w:p>
     <w:p>
       <w:r>

</xml_diff>